<commit_message>
Login e Restrições finalizados
</commit_message>
<xml_diff>
--- a/StoryTelling-v2.docx
+++ b/StoryTelling-v2.docx
@@ -240,15 +240,7 @@
         <w:t>paciente</w:t>
       </w:r>
       <w:r>
-        <w:t xml:space="preserve">, data </w:t>
-      </w:r>
-      <w:proofErr w:type="gramStart"/>
-      <w:r>
-        <w:t>do</w:t>
-      </w:r>
-      <w:proofErr w:type="gramEnd"/>
-      <w:r>
-        <w:t xml:space="preserve"> agendamento e qual </w:t>
+        <w:t xml:space="preserve">, data do agendamento e qual </w:t>
       </w:r>
       <w:r>
         <w:rPr>
@@ -1860,6 +1852,9 @@
       <w:r>
         <w:t>, nome fantasia e razão social);</w:t>
       </w:r>
+      <w:r>
+        <w:t xml:space="preserve"> </w:t>
+      </w:r>
     </w:p>
     <w:p>
       <w:pPr>
@@ -2641,6 +2636,8 @@
       <w:r>
         <w:t>3. Definir os elementos de entrada, processamento e saída para a programação da aplicação web</w:t>
       </w:r>
+      <w:bookmarkStart w:id="0" w:name="_GoBack"/>
+      <w:bookmarkEnd w:id="0"/>
     </w:p>
     <w:p>
       <w:pPr>
@@ -2663,6 +2660,21 @@
         </w:rPr>
         <w:t>situação problema</w:t>
       </w:r>
+      <w:r>
+        <w:rPr>
+          <w:color w:val="FF0000"/>
+          <w:sz w:val="18"/>
+        </w:rPr>
+        <w:t xml:space="preserve">   </w:t>
+      </w:r>
+      <w:r>
+        <w:rPr>
+          <w:b/>
+          <w:color w:val="00B050"/>
+          <w:sz w:val="18"/>
+        </w:rPr>
+        <w:t>CONFERIR AQUI</w:t>
+      </w:r>
     </w:p>
     <w:p>
       <w:pPr>
@@ -2691,6 +2703,21 @@
           <w:sz w:val="18"/>
         </w:rPr>
         <w:t>os campos com menor tamanho do que o permitido pela aplicação</w:t>
+      </w:r>
+      <w:r>
+        <w:rPr>
+          <w:color w:val="FF0000"/>
+          <w:sz w:val="18"/>
+        </w:rPr>
+        <w:t xml:space="preserve"> </w:t>
+      </w:r>
+      <w:r>
+        <w:rPr>
+          <w:b/>
+          <w:color w:val="00B050"/>
+          <w:sz w:val="18"/>
+        </w:rPr>
+        <w:t>CONFERIR AQUI</w:t>
       </w:r>
     </w:p>
     <w:p>
@@ -2962,27 +2989,28 @@
         <w:rPr>
           <w:color w:val="000000" w:themeColor="text1"/>
         </w:rPr>
-        <w:t xml:space="preserve"> - </w:t>
-      </w:r>
-      <w:r>
+        <w:t xml:space="preserve"> - OK  </w:t>
+      </w:r>
+    </w:p>
+    <w:p>
+      <w:pPr>
         <w:rPr>
           <w:color w:val="000000" w:themeColor="text1"/>
         </w:rPr>
-        <w:t xml:space="preserve">OK  </w:t>
-      </w:r>
-    </w:p>
-    <w:p>
-      <w:pPr>
+      </w:pPr>
+      <w:r>
         <w:rPr>
           <w:color w:val="000000" w:themeColor="text1"/>
         </w:rPr>
-      </w:pPr>
-      <w:r>
+        <w:t>Documentação</w:t>
+      </w:r>
+    </w:p>
+    <w:p>
+      <w:pPr>
         <w:rPr>
           <w:color w:val="000000" w:themeColor="text1"/>
         </w:rPr>
-        <w:t>Documentação</w:t>
-      </w:r>
+      </w:pPr>
     </w:p>
     <w:p>
       <w:pPr>
@@ -2990,21 +3018,12 @@
           <w:color w:val="000000" w:themeColor="text1"/>
         </w:rPr>
       </w:pPr>
-    </w:p>
-    <w:p>
-      <w:pPr>
+      <w:r>
         <w:rPr>
           <w:color w:val="000000" w:themeColor="text1"/>
         </w:rPr>
-      </w:pPr>
-      <w:r>
-        <w:rPr>
-          <w:color w:val="000000" w:themeColor="text1"/>
-        </w:rPr>
         <w:t>Falta autenticação e Login</w:t>
       </w:r>
-      <w:bookmarkStart w:id="0" w:name="_GoBack"/>
-      <w:bookmarkEnd w:id="0"/>
       <w:r>
         <w:rPr>
           <w:color w:val="000000" w:themeColor="text1"/>

</xml_diff>